<commit_message>
Fixed bioconductor install to remove ActiveMQ multicast
</commit_message>
<xml_diff>
--- a/docs/environment/references/Bioconductor Installation Instructions.docx
+++ b/docs/environment/references/Bioconductor Installation Instructions.docx
@@ -1131,6 +1131,255 @@
           <w:szCs w:val="16"/>
         </w:rPr>
         <w:t>="true" persistent="false"&gt;</w:t>
+      </w:r>
+      <w:r>
+        <w:rPr>
+          <w:rFonts w:ascii="Verdana" w:hAnsi="Verdana" w:cs="Verdana"/>
+          <w:sz w:val="16"/>
+          <w:szCs w:val="16"/>
+        </w:rPr>
+        <w:t>"</w:t>
+      </w:r>
+    </w:p>
+    <w:p>
+      <w:pPr>
+        <w:pStyle w:val="ListParagraph"/>
+        <w:widowControl w:val="0"/>
+        <w:numPr>
+          <w:ilvl w:val="1"/>
+          <w:numId w:val="2"/>
+        </w:numPr>
+        <w:autoSpaceDE w:val="0"/>
+        <w:autoSpaceDN w:val="0"/>
+        <w:adjustRightInd w:val="0"/>
+        <w:spacing w:after="0" w:line="240" w:lineRule="auto"/>
+        <w:rPr>
+          <w:rFonts w:ascii="Verdana" w:hAnsi="Verdana" w:cs="Verdana"/>
+          <w:sz w:val="16"/>
+          <w:szCs w:val="16"/>
+        </w:rPr>
+      </w:pPr>
+      <w:r>
+        <w:rPr>
+          <w:rFonts w:ascii="Verdana" w:hAnsi="Verdana" w:cs="Verdana"/>
+          <w:sz w:val="16"/>
+          <w:szCs w:val="16"/>
+        </w:rPr>
+        <w:t>Replace line that reads "</w:t>
+      </w:r>
+      <w:r>
+        <w:rPr>
+          <w:rFonts w:ascii="Verdana" w:hAnsi="Verdana" w:cs="Verdana"/>
+          <w:sz w:val="16"/>
+          <w:szCs w:val="16"/>
+        </w:rPr>
+        <w:t>&lt;</w:t>
+      </w:r>
+      <w:proofErr w:type="spellStart"/>
+      <w:r>
+        <w:rPr>
+          <w:rFonts w:ascii="Verdana" w:hAnsi="Verdana" w:cs="Verdana"/>
+          <w:sz w:val="16"/>
+          <w:szCs w:val="16"/>
+        </w:rPr>
+        <w:t>transportConnector</w:t>
+      </w:r>
+      <w:proofErr w:type="spellEnd"/>
+      <w:r>
+        <w:rPr>
+          <w:rFonts w:ascii="Verdana" w:hAnsi="Verdana" w:cs="Verdana"/>
+          <w:sz w:val="16"/>
+          <w:szCs w:val="16"/>
+        </w:rPr>
+        <w:t xml:space="preserve"> name="default" </w:t>
+      </w:r>
+      <w:proofErr w:type="spellStart"/>
+      <w:r>
+        <w:rPr>
+          <w:rFonts w:ascii="Verdana" w:hAnsi="Verdana" w:cs="Verdana"/>
+          <w:sz w:val="16"/>
+          <w:szCs w:val="16"/>
+        </w:rPr>
+        <w:t>uri</w:t>
+      </w:r>
+      <w:proofErr w:type="spellEnd"/>
+      <w:r>
+        <w:rPr>
+          <w:rFonts w:ascii="Verdana" w:hAnsi="Verdana" w:cs="Verdana"/>
+          <w:sz w:val="16"/>
+          <w:szCs w:val="16"/>
+        </w:rPr>
+        <w:t>="tcp://localhost</w:t>
+      </w:r>
+      <w:proofErr w:type="gramStart"/>
+      <w:r>
+        <w:rPr>
+          <w:rFonts w:ascii="Verdana" w:hAnsi="Verdana" w:cs="Verdana"/>
+          <w:sz w:val="16"/>
+          <w:szCs w:val="16"/>
+        </w:rPr>
+        <w:t>:61616</w:t>
+      </w:r>
+      <w:proofErr w:type="gramEnd"/>
+      <w:r>
+        <w:rPr>
+          <w:rFonts w:ascii="Verdana" w:hAnsi="Verdana" w:cs="Verdana"/>
+          <w:sz w:val="16"/>
+          <w:szCs w:val="16"/>
+        </w:rPr>
+        <w:t xml:space="preserve">" </w:t>
+      </w:r>
+      <w:proofErr w:type="spellStart"/>
+      <w:r>
+        <w:rPr>
+          <w:rFonts w:ascii="Verdana" w:hAnsi="Verdana" w:cs="Verdana"/>
+          <w:sz w:val="16"/>
+          <w:szCs w:val="16"/>
+        </w:rPr>
+        <w:t>discoveryUri</w:t>
+      </w:r>
+      <w:proofErr w:type="spellEnd"/>
+      <w:r>
+        <w:rPr>
+          <w:rFonts w:ascii="Verdana" w:hAnsi="Verdana" w:cs="Verdana"/>
+          <w:sz w:val="16"/>
+          <w:szCs w:val="16"/>
+        </w:rPr>
+        <w:t>="multicast://default"/&gt;</w:t>
+      </w:r>
+      <w:r>
+        <w:rPr>
+          <w:rFonts w:ascii="Verdana" w:hAnsi="Verdana" w:cs="Verdana"/>
+          <w:sz w:val="16"/>
+          <w:szCs w:val="16"/>
+        </w:rPr>
+        <w:t>" with "</w:t>
+      </w:r>
+      <w:r>
+        <w:t xml:space="preserve"> </w:t>
+      </w:r>
+      <w:r>
+        <w:rPr>
+          <w:rFonts w:ascii="Verdana" w:hAnsi="Verdana" w:cs="Verdana"/>
+          <w:sz w:val="16"/>
+          <w:szCs w:val="16"/>
+        </w:rPr>
+        <w:t>&lt;</w:t>
+      </w:r>
+      <w:proofErr w:type="spellStart"/>
+      <w:r>
+        <w:rPr>
+          <w:rFonts w:ascii="Verdana" w:hAnsi="Verdana" w:cs="Verdana"/>
+          <w:sz w:val="16"/>
+          <w:szCs w:val="16"/>
+        </w:rPr>
+        <w:t>transportConnector</w:t>
+      </w:r>
+      <w:proofErr w:type="spellEnd"/>
+      <w:r>
+        <w:rPr>
+          <w:rFonts w:ascii="Verdana" w:hAnsi="Verdana" w:cs="Verdana"/>
+          <w:sz w:val="16"/>
+          <w:szCs w:val="16"/>
+        </w:rPr>
+        <w:t xml:space="preserve"> name="default" </w:t>
+      </w:r>
+      <w:proofErr w:type="spellStart"/>
+      <w:r>
+        <w:rPr>
+          <w:rFonts w:ascii="Verdana" w:hAnsi="Verdana" w:cs="Verdana"/>
+          <w:sz w:val="16"/>
+          <w:szCs w:val="16"/>
+        </w:rPr>
+        <w:t>uri</w:t>
+      </w:r>
+      <w:proofErr w:type="spellEnd"/>
+      <w:r>
+        <w:rPr>
+          <w:rFonts w:ascii="Verdana" w:hAnsi="Verdana" w:cs="Verdana"/>
+          <w:sz w:val="16"/>
+          <w:szCs w:val="16"/>
+        </w:rPr>
+        <w:t>="tcp://localhost:61616"/&gt;</w:t>
+      </w:r>
+      <w:r>
+        <w:rPr>
+          <w:rFonts w:ascii="Verdana" w:hAnsi="Verdana" w:cs="Verdana"/>
+          <w:sz w:val="16"/>
+          <w:szCs w:val="16"/>
+        </w:rPr>
+        <w:t>"</w:t>
+      </w:r>
+    </w:p>
+    <w:p>
+      <w:pPr>
+        <w:pStyle w:val="ListParagraph"/>
+        <w:widowControl w:val="0"/>
+        <w:numPr>
+          <w:ilvl w:val="1"/>
+          <w:numId w:val="2"/>
+        </w:numPr>
+        <w:autoSpaceDE w:val="0"/>
+        <w:autoSpaceDN w:val="0"/>
+        <w:adjustRightInd w:val="0"/>
+        <w:spacing w:after="0" w:line="240" w:lineRule="auto"/>
+        <w:rPr>
+          <w:rFonts w:ascii="Verdana" w:hAnsi="Verdana" w:cs="Verdana"/>
+          <w:sz w:val="16"/>
+          <w:szCs w:val="16"/>
+        </w:rPr>
+      </w:pPr>
+      <w:r>
+        <w:rPr>
+          <w:rFonts w:ascii="Verdana" w:hAnsi="Verdana" w:cs="Verdana"/>
+          <w:sz w:val="16"/>
+          <w:szCs w:val="16"/>
+        </w:rPr>
+        <w:t>Comment out or remove line that reads "</w:t>
+      </w:r>
+      <w:r>
+        <w:rPr>
+          <w:rFonts w:ascii="Verdana" w:hAnsi="Verdana" w:cs="Verdana"/>
+          <w:sz w:val="16"/>
+          <w:szCs w:val="16"/>
+        </w:rPr>
+        <w:t>&lt;</w:t>
+      </w:r>
+      <w:proofErr w:type="spellStart"/>
+      <w:r>
+        <w:rPr>
+          <w:rFonts w:ascii="Verdana" w:hAnsi="Verdana" w:cs="Verdana"/>
+          <w:sz w:val="16"/>
+          <w:szCs w:val="16"/>
+        </w:rPr>
+        <w:t>networkConnector</w:t>
+      </w:r>
+      <w:proofErr w:type="spellEnd"/>
+      <w:r>
+        <w:rPr>
+          <w:rFonts w:ascii="Verdana" w:hAnsi="Verdana" w:cs="Verdana"/>
+          <w:sz w:val="16"/>
+          <w:szCs w:val="16"/>
+        </w:rPr>
+        <w:t xml:space="preserve"> name="default" </w:t>
+      </w:r>
+      <w:proofErr w:type="spellStart"/>
+      <w:r>
+        <w:rPr>
+          <w:rFonts w:ascii="Verdana" w:hAnsi="Verdana" w:cs="Verdana"/>
+          <w:sz w:val="16"/>
+          <w:szCs w:val="16"/>
+        </w:rPr>
+        <w:t>uri</w:t>
+      </w:r>
+      <w:proofErr w:type="spellEnd"/>
+      <w:r>
+        <w:rPr>
+          <w:rFonts w:ascii="Verdana" w:hAnsi="Verdana" w:cs="Verdana"/>
+          <w:sz w:val="16"/>
+          <w:szCs w:val="16"/>
+        </w:rPr>
+        <w:t>="multicast://default"/&gt;</w:t>
       </w:r>
       <w:r>
         <w:rPr>

</xml_diff>